<commit_message>
Work Work Work aaaarrrgggghhhh
</commit_message>
<xml_diff>
--- a/BTEC/NOT FINISHED/IN PROGRESS/Unit 31/31.1/P1.docx
+++ b/BTEC/NOT FINISHED/IN PROGRESS/Unit 31/31.1/P1.docx
@@ -1,6 +1,6 @@
 
 <file path=word/document.xml><?xml version="1.0" encoding="utf-8"?>
-<w:document xmlns:wpc="http://schemas.microsoft.com/office/word/2010/wordprocessingCanvas" xmlns:cx="http://schemas.microsoft.com/office/drawing/2014/chartex" xmlns:cx1="http://schemas.microsoft.com/office/drawing/2015/9/8/chartex" xmlns:cx2="http://schemas.microsoft.com/office/drawing/2015/10/21/chartex" xmlns:cx3="http://schemas.microsoft.com/office/drawing/2016/5/9/chartex" xmlns:cx4="http://schemas.microsoft.com/office/drawing/2016/5/10/chartex" xmlns:cx5="http://schemas.microsoft.com/office/drawing/2016/5/11/chartex" xmlns:cx6="http://schemas.microsoft.com/office/drawing/2016/5/12/chartex" xmlns:cx7="http://schemas.microsoft.com/office/drawing/2016/5/13/chartex" xmlns:cx8="http://schemas.microsoft.com/office/drawing/2016/5/14/chartex" xmlns:mc="http://schemas.openxmlformats.org/markup-compatibility/2006" xmlns:o="urn:schemas-microsoft-com:office:office" xmlns:r="http://schemas.openxmlformats.org/officeDocument/2006/relationships" xmlns:m="http://schemas.openxmlformats.org/officeDocument/2006/math" xmlns:v="urn:schemas-microsoft-com:vml" xmlns:wp14="http://schemas.microsoft.com/office/word/2010/wordprocessingDrawing" xmlns:wp="http://schemas.openxmlformats.org/drawingml/2006/wordprocessingDrawing" xmlns:w10="urn:schemas-microsoft-com:office:word" xmlns:w="http://schemas.openxmlformats.org/wordprocessingml/2006/main" xmlns:w14="http://schemas.microsoft.com/office/word/2010/wordml" xmlns:w15="http://schemas.microsoft.com/office/word/2012/wordml" xmlns:w16se="http://schemas.microsoft.com/office/word/2015/wordml/symex" xmlns:wpg="http://schemas.microsoft.com/office/word/2010/wordprocessingGroup" xmlns:wpi="http://schemas.microsoft.com/office/word/2010/wordprocessingInk" xmlns:wne="http://schemas.microsoft.com/office/word/2006/wordml" xmlns:wps="http://schemas.microsoft.com/office/word/2010/wordprocessingShape" mc:Ignorable="w14 w15 w16se wp14">
+<w:document xmlns:wpc="http://schemas.microsoft.com/office/word/2010/wordprocessingCanvas" xmlns:cx="http://schemas.microsoft.com/office/drawing/2014/chartex" xmlns:cx1="http://schemas.microsoft.com/office/drawing/2015/9/8/chartex" xmlns:cx2="http://schemas.microsoft.com/office/drawing/2015/10/21/chartex" xmlns:cx3="http://schemas.microsoft.com/office/drawing/2016/5/9/chartex" xmlns:cx4="http://schemas.microsoft.com/office/drawing/2016/5/10/chartex" xmlns:cx5="http://schemas.microsoft.com/office/drawing/2016/5/11/chartex" xmlns:cx6="http://schemas.microsoft.com/office/drawing/2016/5/12/chartex" xmlns:cx7="http://schemas.microsoft.com/office/drawing/2016/5/13/chartex" xmlns:cx8="http://schemas.microsoft.com/office/drawing/2016/5/14/chartex" xmlns:mc="http://schemas.openxmlformats.org/markup-compatibility/2006" xmlns:aink="http://schemas.microsoft.com/office/drawing/2016/ink" xmlns:o="urn:schemas-microsoft-com:office:office" xmlns:r="http://schemas.openxmlformats.org/officeDocument/2006/relationships" xmlns:m="http://schemas.openxmlformats.org/officeDocument/2006/math" xmlns:v="urn:schemas-microsoft-com:vml" xmlns:wp14="http://schemas.microsoft.com/office/word/2010/wordprocessingDrawing" xmlns:wp="http://schemas.openxmlformats.org/drawingml/2006/wordprocessingDrawing" xmlns:w10="urn:schemas-microsoft-com:office:word" xmlns:w="http://schemas.openxmlformats.org/wordprocessingml/2006/main" xmlns:w14="http://schemas.microsoft.com/office/word/2010/wordml" xmlns:w15="http://schemas.microsoft.com/office/word/2012/wordml" xmlns:w16se="http://schemas.microsoft.com/office/word/2015/wordml/symex" xmlns:wpg="http://schemas.microsoft.com/office/word/2010/wordprocessingGroup" xmlns:wpi="http://schemas.microsoft.com/office/word/2010/wordprocessingInk" xmlns:wne="http://schemas.microsoft.com/office/word/2006/wordml" xmlns:wps="http://schemas.microsoft.com/office/word/2010/wordprocessingShape" mc:Ignorable="w14 w15 w16se wp14">
   <w:body>
     <w:p>
       <w:pPr>
@@ -15,7 +15,16 @@
           <w:b/>
           <w:sz w:val="40"/>
         </w:rPr>
-        <w:t>P1 – Different types of animation</w:t>
+        <w:t>P1</w:t>
+      </w:r>
+      <w:bookmarkStart w:id="0" w:name="_GoBack"/>
+      <w:bookmarkEnd w:id="0"/>
+      <w:r>
+        <w:rPr>
+          <w:b/>
+          <w:sz w:val="40"/>
+        </w:rPr>
+        <w:t xml:space="preserve"> – Different types of animation</w:t>
       </w:r>
     </w:p>
     <w:p>
@@ -366,7 +375,6 @@
         </w:rPr>
         <w:t xml:space="preserve"> at a watchable speed), whereas a very high-quality video will take much more computer time to render. For example, the 4K IMAX version of Disney’s </w:t>
       </w:r>
-      <w:proofErr w:type="spellStart"/>
       <w:r>
         <w:rPr>
           <w:i/>
@@ -374,7 +382,6 @@
         </w:rPr>
         <w:t>Zootopia</w:t>
       </w:r>
-      <w:proofErr w:type="spellEnd"/>
       <w:r>
         <w:rPr>
           <w:sz w:val="24"/>
@@ -480,8 +487,6 @@
         <w:br/>
         <w:t>Without this technique, poor animation or effects can exhibit an effect known as ‘the uncanny valley’. This is when the animation looks life-like, but there is a subtle problem with it, usually the way it moves or interacts with the live-action footage. For humanoid characters, this makes them appear unsettling, and for other characters or effects it makes it obvious to the viewer that they are CGI.</w:t>
       </w:r>
-      <w:bookmarkStart w:id="0" w:name="_GoBack"/>
-      <w:bookmarkEnd w:id="0"/>
     </w:p>
     <w:p>
       <w:pPr>
@@ -502,7 +507,7 @@
 </file>
 
 <file path=word/endnotes.xml><?xml version="1.0" encoding="utf-8"?>
-<w:endnotes xmlns:wpc="http://schemas.microsoft.com/office/word/2010/wordprocessingCanvas" xmlns:cx="http://schemas.microsoft.com/office/drawing/2014/chartex" xmlns:cx1="http://schemas.microsoft.com/office/drawing/2015/9/8/chartex" xmlns:cx2="http://schemas.microsoft.com/office/drawing/2015/10/21/chartex" xmlns:cx3="http://schemas.microsoft.com/office/drawing/2016/5/9/chartex" xmlns:cx4="http://schemas.microsoft.com/office/drawing/2016/5/10/chartex" xmlns:cx5="http://schemas.microsoft.com/office/drawing/2016/5/11/chartex" xmlns:cx6="http://schemas.microsoft.com/office/drawing/2016/5/12/chartex" xmlns:cx7="http://schemas.microsoft.com/office/drawing/2016/5/13/chartex" xmlns:cx8="http://schemas.microsoft.com/office/drawing/2016/5/14/chartex" xmlns:mc="http://schemas.openxmlformats.org/markup-compatibility/2006" xmlns:o="urn:schemas-microsoft-com:office:office" xmlns:r="http://schemas.openxmlformats.org/officeDocument/2006/relationships" xmlns:m="http://schemas.openxmlformats.org/officeDocument/2006/math" xmlns:v="urn:schemas-microsoft-com:vml" xmlns:wp14="http://schemas.microsoft.com/office/word/2010/wordprocessingDrawing" xmlns:wp="http://schemas.openxmlformats.org/drawingml/2006/wordprocessingDrawing" xmlns:w10="urn:schemas-microsoft-com:office:word" xmlns:w="http://schemas.openxmlformats.org/wordprocessingml/2006/main" xmlns:w14="http://schemas.microsoft.com/office/word/2010/wordml" xmlns:w15="http://schemas.microsoft.com/office/word/2012/wordml" xmlns:w16se="http://schemas.microsoft.com/office/word/2015/wordml/symex" xmlns:wpg="http://schemas.microsoft.com/office/word/2010/wordprocessingGroup" xmlns:wpi="http://schemas.microsoft.com/office/word/2010/wordprocessingInk" xmlns:wne="http://schemas.microsoft.com/office/word/2006/wordml" xmlns:wps="http://schemas.microsoft.com/office/word/2010/wordprocessingShape" mc:Ignorable="w14 w15 w16se wp14">
+<w:endnotes xmlns:wpc="http://schemas.microsoft.com/office/word/2010/wordprocessingCanvas" xmlns:cx="http://schemas.microsoft.com/office/drawing/2014/chartex" xmlns:cx1="http://schemas.microsoft.com/office/drawing/2015/9/8/chartex" xmlns:cx2="http://schemas.microsoft.com/office/drawing/2015/10/21/chartex" xmlns:cx3="http://schemas.microsoft.com/office/drawing/2016/5/9/chartex" xmlns:cx4="http://schemas.microsoft.com/office/drawing/2016/5/10/chartex" xmlns:cx5="http://schemas.microsoft.com/office/drawing/2016/5/11/chartex" xmlns:cx6="http://schemas.microsoft.com/office/drawing/2016/5/12/chartex" xmlns:cx7="http://schemas.microsoft.com/office/drawing/2016/5/13/chartex" xmlns:cx8="http://schemas.microsoft.com/office/drawing/2016/5/14/chartex" xmlns:mc="http://schemas.openxmlformats.org/markup-compatibility/2006" xmlns:aink="http://schemas.microsoft.com/office/drawing/2016/ink" xmlns:o="urn:schemas-microsoft-com:office:office" xmlns:r="http://schemas.openxmlformats.org/officeDocument/2006/relationships" xmlns:m="http://schemas.openxmlformats.org/officeDocument/2006/math" xmlns:v="urn:schemas-microsoft-com:vml" xmlns:wp14="http://schemas.microsoft.com/office/word/2010/wordprocessingDrawing" xmlns:wp="http://schemas.openxmlformats.org/drawingml/2006/wordprocessingDrawing" xmlns:w10="urn:schemas-microsoft-com:office:word" xmlns:w="http://schemas.openxmlformats.org/wordprocessingml/2006/main" xmlns:w14="http://schemas.microsoft.com/office/word/2010/wordml" xmlns:w15="http://schemas.microsoft.com/office/word/2012/wordml" xmlns:w16se="http://schemas.microsoft.com/office/word/2015/wordml/symex" xmlns:wpg="http://schemas.microsoft.com/office/word/2010/wordprocessingGroup" xmlns:wpi="http://schemas.microsoft.com/office/word/2010/wordprocessingInk" xmlns:wne="http://schemas.microsoft.com/office/word/2006/wordml" xmlns:wps="http://schemas.microsoft.com/office/word/2010/wordprocessingShape" mc:Ignorable="w14 w15 w16se wp14">
   <w:endnote w:type="separator" w:id="-1">
     <w:p>
       <w:pPr>
@@ -527,7 +532,7 @@
 </file>
 
 <file path=word/footnotes.xml><?xml version="1.0" encoding="utf-8"?>
-<w:footnotes xmlns:wpc="http://schemas.microsoft.com/office/word/2010/wordprocessingCanvas" xmlns:cx="http://schemas.microsoft.com/office/drawing/2014/chartex" xmlns:cx1="http://schemas.microsoft.com/office/drawing/2015/9/8/chartex" xmlns:cx2="http://schemas.microsoft.com/office/drawing/2015/10/21/chartex" xmlns:cx3="http://schemas.microsoft.com/office/drawing/2016/5/9/chartex" xmlns:cx4="http://schemas.microsoft.com/office/drawing/2016/5/10/chartex" xmlns:cx5="http://schemas.microsoft.com/office/drawing/2016/5/11/chartex" xmlns:cx6="http://schemas.microsoft.com/office/drawing/2016/5/12/chartex" xmlns:cx7="http://schemas.microsoft.com/office/drawing/2016/5/13/chartex" xmlns:cx8="http://schemas.microsoft.com/office/drawing/2016/5/14/chartex" xmlns:mc="http://schemas.openxmlformats.org/markup-compatibility/2006" xmlns:o="urn:schemas-microsoft-com:office:office" xmlns:r="http://schemas.openxmlformats.org/officeDocument/2006/relationships" xmlns:m="http://schemas.openxmlformats.org/officeDocument/2006/math" xmlns:v="urn:schemas-microsoft-com:vml" xmlns:wp14="http://schemas.microsoft.com/office/word/2010/wordprocessingDrawing" xmlns:wp="http://schemas.openxmlformats.org/drawingml/2006/wordprocessingDrawing" xmlns:w10="urn:schemas-microsoft-com:office:word" xmlns:w="http://schemas.openxmlformats.org/wordprocessingml/2006/main" xmlns:w14="http://schemas.microsoft.com/office/word/2010/wordml" xmlns:w15="http://schemas.microsoft.com/office/word/2012/wordml" xmlns:w16se="http://schemas.microsoft.com/office/word/2015/wordml/symex" xmlns:wpg="http://schemas.microsoft.com/office/word/2010/wordprocessingGroup" xmlns:wpi="http://schemas.microsoft.com/office/word/2010/wordprocessingInk" xmlns:wne="http://schemas.microsoft.com/office/word/2006/wordml" xmlns:wps="http://schemas.microsoft.com/office/word/2010/wordprocessingShape" mc:Ignorable="w14 w15 w16se wp14">
+<w:footnotes xmlns:wpc="http://schemas.microsoft.com/office/word/2010/wordprocessingCanvas" xmlns:cx="http://schemas.microsoft.com/office/drawing/2014/chartex" xmlns:cx1="http://schemas.microsoft.com/office/drawing/2015/9/8/chartex" xmlns:cx2="http://schemas.microsoft.com/office/drawing/2015/10/21/chartex" xmlns:cx3="http://schemas.microsoft.com/office/drawing/2016/5/9/chartex" xmlns:cx4="http://schemas.microsoft.com/office/drawing/2016/5/10/chartex" xmlns:cx5="http://schemas.microsoft.com/office/drawing/2016/5/11/chartex" xmlns:cx6="http://schemas.microsoft.com/office/drawing/2016/5/12/chartex" xmlns:cx7="http://schemas.microsoft.com/office/drawing/2016/5/13/chartex" xmlns:cx8="http://schemas.microsoft.com/office/drawing/2016/5/14/chartex" xmlns:mc="http://schemas.openxmlformats.org/markup-compatibility/2006" xmlns:aink="http://schemas.microsoft.com/office/drawing/2016/ink" xmlns:o="urn:schemas-microsoft-com:office:office" xmlns:r="http://schemas.openxmlformats.org/officeDocument/2006/relationships" xmlns:m="http://schemas.openxmlformats.org/officeDocument/2006/math" xmlns:v="urn:schemas-microsoft-com:vml" xmlns:wp14="http://schemas.microsoft.com/office/word/2010/wordprocessingDrawing" xmlns:wp="http://schemas.openxmlformats.org/drawingml/2006/wordprocessingDrawing" xmlns:w10="urn:schemas-microsoft-com:office:word" xmlns:w="http://schemas.openxmlformats.org/wordprocessingml/2006/main" xmlns:w14="http://schemas.microsoft.com/office/word/2010/wordml" xmlns:w15="http://schemas.microsoft.com/office/word/2012/wordml" xmlns:w16se="http://schemas.microsoft.com/office/word/2015/wordml/symex" xmlns:wpg="http://schemas.microsoft.com/office/word/2010/wordprocessingGroup" xmlns:wpi="http://schemas.microsoft.com/office/word/2010/wordprocessingInk" xmlns:wne="http://schemas.microsoft.com/office/word/2006/wordml" xmlns:wps="http://schemas.microsoft.com/office/word/2010/wordprocessingShape" mc:Ignorable="w14 w15 w16se wp14">
   <w:footnote w:type="separator" w:id="-1">
     <w:p>
       <w:pPr>
@@ -552,7 +557,7 @@
 </file>
 
 <file path=word/header1.xml><?xml version="1.0" encoding="utf-8"?>
-<w:hdr xmlns:wpc="http://schemas.microsoft.com/office/word/2010/wordprocessingCanvas" xmlns:cx="http://schemas.microsoft.com/office/drawing/2014/chartex" xmlns:cx1="http://schemas.microsoft.com/office/drawing/2015/9/8/chartex" xmlns:cx2="http://schemas.microsoft.com/office/drawing/2015/10/21/chartex" xmlns:cx3="http://schemas.microsoft.com/office/drawing/2016/5/9/chartex" xmlns:cx4="http://schemas.microsoft.com/office/drawing/2016/5/10/chartex" xmlns:cx5="http://schemas.microsoft.com/office/drawing/2016/5/11/chartex" xmlns:cx6="http://schemas.microsoft.com/office/drawing/2016/5/12/chartex" xmlns:cx7="http://schemas.microsoft.com/office/drawing/2016/5/13/chartex" xmlns:cx8="http://schemas.microsoft.com/office/drawing/2016/5/14/chartex" xmlns:mc="http://schemas.openxmlformats.org/markup-compatibility/2006" xmlns:o="urn:schemas-microsoft-com:office:office" xmlns:r="http://schemas.openxmlformats.org/officeDocument/2006/relationships" xmlns:m="http://schemas.openxmlformats.org/officeDocument/2006/math" xmlns:v="urn:schemas-microsoft-com:vml" xmlns:wp14="http://schemas.microsoft.com/office/word/2010/wordprocessingDrawing" xmlns:wp="http://schemas.openxmlformats.org/drawingml/2006/wordprocessingDrawing" xmlns:w10="urn:schemas-microsoft-com:office:word" xmlns:w="http://schemas.openxmlformats.org/wordprocessingml/2006/main" xmlns:w14="http://schemas.microsoft.com/office/word/2010/wordml" xmlns:w15="http://schemas.microsoft.com/office/word/2012/wordml" xmlns:w16se="http://schemas.microsoft.com/office/word/2015/wordml/symex" xmlns:wpg="http://schemas.microsoft.com/office/word/2010/wordprocessingGroup" xmlns:wpi="http://schemas.microsoft.com/office/word/2010/wordprocessingInk" xmlns:wne="http://schemas.microsoft.com/office/word/2006/wordml" xmlns:wps="http://schemas.microsoft.com/office/word/2010/wordprocessingShape" mc:Ignorable="w14 w15 w16se wp14">
+<w:hdr xmlns:wpc="http://schemas.microsoft.com/office/word/2010/wordprocessingCanvas" xmlns:cx="http://schemas.microsoft.com/office/drawing/2014/chartex" xmlns:cx1="http://schemas.microsoft.com/office/drawing/2015/9/8/chartex" xmlns:cx2="http://schemas.microsoft.com/office/drawing/2015/10/21/chartex" xmlns:cx3="http://schemas.microsoft.com/office/drawing/2016/5/9/chartex" xmlns:cx4="http://schemas.microsoft.com/office/drawing/2016/5/10/chartex" xmlns:cx5="http://schemas.microsoft.com/office/drawing/2016/5/11/chartex" xmlns:cx6="http://schemas.microsoft.com/office/drawing/2016/5/12/chartex" xmlns:cx7="http://schemas.microsoft.com/office/drawing/2016/5/13/chartex" xmlns:cx8="http://schemas.microsoft.com/office/drawing/2016/5/14/chartex" xmlns:mc="http://schemas.openxmlformats.org/markup-compatibility/2006" xmlns:aink="http://schemas.microsoft.com/office/drawing/2016/ink" xmlns:o="urn:schemas-microsoft-com:office:office" xmlns:r="http://schemas.openxmlformats.org/officeDocument/2006/relationships" xmlns:m="http://schemas.openxmlformats.org/officeDocument/2006/math" xmlns:v="urn:schemas-microsoft-com:vml" xmlns:wp14="http://schemas.microsoft.com/office/word/2010/wordprocessingDrawing" xmlns:wp="http://schemas.openxmlformats.org/drawingml/2006/wordprocessingDrawing" xmlns:w10="urn:schemas-microsoft-com:office:word" xmlns:w="http://schemas.openxmlformats.org/wordprocessingml/2006/main" xmlns:w14="http://schemas.microsoft.com/office/word/2010/wordml" xmlns:w15="http://schemas.microsoft.com/office/word/2012/wordml" xmlns:w16se="http://schemas.microsoft.com/office/word/2015/wordml/symex" xmlns:wpg="http://schemas.microsoft.com/office/word/2010/wordprocessingGroup" xmlns:wpi="http://schemas.microsoft.com/office/word/2010/wordprocessingInk" xmlns:wne="http://schemas.microsoft.com/office/word/2006/wordml" xmlns:wps="http://schemas.microsoft.com/office/word/2010/wordprocessingShape" mc:Ignorable="w14 w15 w16se wp14">
   <w:p>
     <w:pPr>
       <w:pStyle w:val="Header"/>

</xml_diff>